<commit_message>
adding new console proj
</commit_message>
<xml_diff>
--- a/Day1-Notes.docx
+++ b/Day1-Notes.docx
@@ -2918,6 +2918,51 @@
         </w:rPr>
         <w:t xml:space="preserve"> pull the changes made in your remote repo</w:t>
       </w:r>
+    </w:p>
+    <w:p>
+      <w:pPr>
+        <w:spacing w:before="0" w:after="0" w:line="259"/>
+        <w:ind w:right="0" w:left="0" w:firstLine="0"/>
+        <w:jc w:val="left"/>
+        <w:rPr>
+          <w:rFonts w:ascii="Times New Roman" w:hAnsi="Times New Roman" w:cs="Times New Roman" w:eastAsia="Times New Roman"/>
+          <w:color w:val="auto"/>
+          <w:spacing w:val="-2"/>
+          <w:position w:val="0"/>
+          <w:sz w:val="24"/>
+          <w:shd w:fill="auto" w:val="clear"/>
+        </w:rPr>
+      </w:pPr>
+    </w:p>
+    <w:p>
+      <w:pPr>
+        <w:spacing w:before="0" w:after="0" w:line="259"/>
+        <w:ind w:right="0" w:left="0" w:firstLine="0"/>
+        <w:jc w:val="left"/>
+        <w:rPr>
+          <w:rFonts w:ascii="Times New Roman" w:hAnsi="Times New Roman" w:cs="Times New Roman" w:eastAsia="Times New Roman"/>
+          <w:color w:val="auto"/>
+          <w:spacing w:val="-2"/>
+          <w:position w:val="0"/>
+          <w:sz w:val="24"/>
+          <w:shd w:fill="auto" w:val="clear"/>
+        </w:rPr>
+      </w:pPr>
+    </w:p>
+    <w:p>
+      <w:pPr>
+        <w:spacing w:before="0" w:after="0" w:line="259"/>
+        <w:ind w:right="0" w:left="0" w:firstLine="0"/>
+        <w:jc w:val="left"/>
+        <w:rPr>
+          <w:rFonts w:ascii="Times New Roman" w:hAnsi="Times New Roman" w:cs="Times New Roman" w:eastAsia="Times New Roman"/>
+          <w:color w:val="auto"/>
+          <w:spacing w:val="-2"/>
+          <w:position w:val="0"/>
+          <w:sz w:val="24"/>
+          <w:shd w:fill="auto" w:val="clear"/>
+        </w:rPr>
+      </w:pPr>
     </w:p>
   </w:body>
 </w:document>

</xml_diff>